<commit_message>
word to md feature
word to md feature
</commit_message>
<xml_diff>
--- a/1/1 - Read domain list from CSV and export email domain data.docx
+++ b/1/1 - Read domain list from CSV and export email domain data.docx
@@ -15,6 +15,8 @@
           <w:szCs w:val="72"/>
         </w:rPr>
       </w:pPr>
+      <w:bookmarkStart w:id="0" w:name="_GoBack"/>
+      <w:bookmarkEnd w:id="0"/>
       <w:r>
         <w:rPr>
           <w:rFonts w:ascii="Segoe UI Light" w:eastAsia="Times New Roman" w:hAnsi="Segoe UI Light" w:cs="Segoe UI Light"/>
@@ -36,8 +38,6 @@
           <w:szCs w:val="20"/>
         </w:rPr>
       </w:pPr>
-      <w:bookmarkStart w:id="0" w:name="_GoBack"/>
-      <w:bookmarkEnd w:id="0"/>
       <w:r>
         <w:rPr>
           <w:rFonts w:ascii="Segoe UI" w:eastAsia="Times New Roman" w:hAnsi="Segoe UI" w:cs="Segoe UI"/>

</xml_diff>